<commit_message>
Correction liens footer, balise meta decription et contraste
</commit_message>
<xml_diff>
--- a/Comparative pics/Rapport d'optimisation.docx
+++ b/Comparative pics/Rapport d'optimisation.docx
@@ -54,7 +54,27 @@
           <w:iCs/>
           <w:u w:val="single"/>
         </w:rPr>
-        <w:t> :</w:t>
+        <w:t> </w:t>
+      </w:r>
+      <w:r>
+        <w:rPr>
+          <w:b/>
+          <w:bCs/>
+          <w:i/>
+          <w:iCs/>
+          <w:u w:val="single"/>
+        </w:rPr>
+        <w:t xml:space="preserve"> page 1 </w:t>
+      </w:r>
+      <w:r>
+        <w:rPr>
+          <w:b/>
+          <w:bCs/>
+          <w:i/>
+          <w:iCs/>
+          <w:u w:val="single"/>
+        </w:rPr>
+        <w:t>:</w:t>
       </w:r>
     </w:p>
     <w:p/>
@@ -65,8 +85,8 @@
         </w:rPr>
         <w:drawing>
           <wp:inline distT="0" distB="0" distL="0" distR="0">
-            <wp:extent cx="5756910" cy="2167255"/>
-            <wp:effectExtent l="0" t="0" r="0" b="4445"/>
+            <wp:extent cx="9372323" cy="5295900"/>
+            <wp:effectExtent l="0" t="0" r="635" b="0"/>
             <wp:docPr id="3" name="Image 3"/>
             <wp:cNvGraphicFramePr>
               <a:graphicFrameLocks xmlns:a="http://schemas.openxmlformats.org/drawingml/2006/main" noChangeAspect="1"/>
@@ -78,8 +98,289 @@
                     <pic:cNvPr id="3" name="Image 3"/>
                     <pic:cNvPicPr/>
                   </pic:nvPicPr>
+                  <pic:blipFill rotWithShape="1">
+                    <a:blip r:embed="rId4" cstate="print">
+                      <a:extLst>
+                        <a:ext uri="{28A0092B-C50C-407E-A947-70E740481C1C}">
+                          <a14:useLocalDpi xmlns:a14="http://schemas.microsoft.com/office/drawing/2010/main" val="0"/>
+                        </a:ext>
+                      </a:extLst>
+                    </a:blip>
+                    <a:srcRect l="27170" t="20858" r="14737" b="715"/>
+                    <a:stretch/>
+                  </pic:blipFill>
+                  <pic:spPr bwMode="auto">
+                    <a:xfrm>
+                      <a:off x="0" y="0"/>
+                      <a:ext cx="9548963" cy="5395712"/>
+                    </a:xfrm>
+                    <a:prstGeom prst="rect">
+                      <a:avLst/>
+                    </a:prstGeom>
+                    <a:ln>
+                      <a:noFill/>
+                    </a:ln>
+                    <a:extLst>
+                      <a:ext uri="{53640926-AAD7-44D8-BBD7-CCE9431645EC}">
+                        <a14:shadowObscured xmlns:a14="http://schemas.microsoft.com/office/drawing/2010/main"/>
+                      </a:ext>
+                    </a:extLst>
+                  </pic:spPr>
+                </pic:pic>
+              </a:graphicData>
+            </a:graphic>
+          </wp:inline>
+        </w:drawing>
+      </w:r>
+    </w:p>
+    <w:p/>
+    <w:p/>
+    <w:p/>
+    <w:p/>
+    <w:p/>
+    <w:p>
+      <w:pPr>
+        <w:rPr>
+          <w:b/>
+          <w:bCs/>
+          <w:i/>
+          <w:iCs/>
+          <w:u w:val="single"/>
+        </w:rPr>
+      </w:pPr>
+      <w:proofErr w:type="gramStart"/>
+      <w:r>
+        <w:rPr>
+          <w:b/>
+          <w:bCs/>
+          <w:i/>
+          <w:iCs/>
+          <w:u w:val="single"/>
+        </w:rPr>
+        <w:lastRenderedPageBreak/>
+        <w:t>Comparatif  de</w:t>
+      </w:r>
+      <w:proofErr w:type="gramEnd"/>
+      <w:r>
+        <w:rPr>
+          <w:b/>
+          <w:bCs/>
+          <w:i/>
+          <w:iCs/>
+          <w:u w:val="single"/>
+        </w:rPr>
+        <w:t xml:space="preserve"> performance du site La Panthère avant et après optimisation via </w:t>
+      </w:r>
+      <w:proofErr w:type="spellStart"/>
+      <w:r>
+        <w:rPr>
+          <w:b/>
+          <w:bCs/>
+          <w:i/>
+          <w:iCs/>
+          <w:u w:val="single"/>
+        </w:rPr>
+        <w:t>GTmetrix</w:t>
+      </w:r>
+      <w:proofErr w:type="spellEnd"/>
+      <w:r>
+        <w:rPr>
+          <w:b/>
+          <w:bCs/>
+          <w:i/>
+          <w:iCs/>
+          <w:u w:val="single"/>
+        </w:rPr>
+        <w:t> </w:t>
+      </w:r>
+      <w:r>
+        <w:rPr>
+          <w:b/>
+          <w:bCs/>
+          <w:i/>
+          <w:iCs/>
+          <w:u w:val="single"/>
+        </w:rPr>
+        <w:t xml:space="preserve"> page 2 :</w:t>
+      </w:r>
+    </w:p>
+    <w:p/>
+    <w:p>
+      <w:pPr>
+        <w:rPr>
+          <w:b/>
+          <w:bCs/>
+          <w:i/>
+          <w:iCs/>
+          <w:u w:val="single"/>
+        </w:rPr>
+      </w:pPr>
+    </w:p>
+    <w:p>
+      <w:pPr>
+        <w:rPr>
+          <w:noProof/>
+        </w:rPr>
+      </w:pPr>
+      <w:r>
+        <w:rPr>
+          <w:noProof/>
+        </w:rPr>
+        <w:drawing>
+          <wp:inline distT="0" distB="0" distL="0" distR="0">
+            <wp:extent cx="9436100" cy="5791200"/>
+            <wp:effectExtent l="0" t="0" r="0" b="0"/>
+            <wp:docPr id="5" name="Image 5"/>
+            <wp:cNvGraphicFramePr>
+              <a:graphicFrameLocks xmlns:a="http://schemas.openxmlformats.org/drawingml/2006/main" noChangeAspect="1"/>
+            </wp:cNvGraphicFramePr>
+            <a:graphic xmlns:a="http://schemas.openxmlformats.org/drawingml/2006/main">
+              <a:graphicData uri="http://schemas.openxmlformats.org/drawingml/2006/picture">
+                <pic:pic xmlns:pic="http://schemas.openxmlformats.org/drawingml/2006/picture">
+                  <pic:nvPicPr>
+                    <pic:cNvPr id="5" name="Image 5"/>
+                    <pic:cNvPicPr/>
+                  </pic:nvPicPr>
+                  <pic:blipFill rotWithShape="1">
+                    <a:blip r:embed="rId5">
+                      <a:extLst>
+                        <a:ext uri="{28A0092B-C50C-407E-A947-70E740481C1C}">
+                          <a14:useLocalDpi xmlns:a14="http://schemas.microsoft.com/office/drawing/2010/main" val="0"/>
+                        </a:ext>
+                      </a:extLst>
+                    </a:blip>
+                    <a:srcRect l="17143" t="10296"/>
+                    <a:stretch/>
+                  </pic:blipFill>
+                  <pic:spPr bwMode="auto">
+                    <a:xfrm>
+                      <a:off x="0" y="0"/>
+                      <a:ext cx="9436100" cy="5791200"/>
+                    </a:xfrm>
+                    <a:prstGeom prst="rect">
+                      <a:avLst/>
+                    </a:prstGeom>
+                    <a:ln>
+                      <a:noFill/>
+                    </a:ln>
+                    <a:extLst>
+                      <a:ext uri="{53640926-AAD7-44D8-BBD7-CCE9431645EC}">
+                        <a14:shadowObscured xmlns:a14="http://schemas.microsoft.com/office/drawing/2010/main"/>
+                      </a:ext>
+                    </a:extLst>
+                  </pic:spPr>
+                </pic:pic>
+              </a:graphicData>
+            </a:graphic>
+          </wp:inline>
+        </w:drawing>
+      </w:r>
+    </w:p>
+    <w:p>
+      <w:pPr>
+        <w:rPr>
+          <w:noProof/>
+        </w:rPr>
+      </w:pPr>
+    </w:p>
+    <w:p>
+      <w:pPr>
+        <w:rPr>
+          <w:noProof/>
+        </w:rPr>
+      </w:pPr>
+    </w:p>
+    <w:p>
+      <w:pPr>
+        <w:rPr>
+          <w:noProof/>
+        </w:rPr>
+      </w:pPr>
+    </w:p>
+    <w:p>
+      <w:pPr>
+        <w:rPr>
+          <w:noProof/>
+        </w:rPr>
+      </w:pPr>
+    </w:p>
+    <w:p>
+      <w:pPr>
+        <w:rPr>
+          <w:noProof/>
+        </w:rPr>
+      </w:pPr>
+      <w:r>
+        <w:rPr>
+          <w:b/>
+          <w:bCs/>
+          <w:i/>
+          <w:iCs/>
+          <w:u w:val="single"/>
+        </w:rPr>
+        <w:t>Comparatif d’erreurs page</w:t>
+      </w:r>
+      <w:r>
+        <w:rPr>
+          <w:b/>
+          <w:bCs/>
+          <w:i/>
+          <w:iCs/>
+          <w:u w:val="single"/>
+        </w:rPr>
+        <w:t xml:space="preserve"> 1</w:t>
+      </w:r>
+      <w:r>
+        <w:rPr>
+          <w:b/>
+          <w:bCs/>
+          <w:i/>
+          <w:iCs/>
+          <w:u w:val="single"/>
+        </w:rPr>
+        <w:t xml:space="preserve"> avant et après correction via Waves :</w:t>
+      </w:r>
+      <w:r>
+        <w:rPr>
+          <w:noProof/>
+        </w:rPr>
+        <w:t xml:space="preserve"> </w:t>
+      </w:r>
+    </w:p>
+    <w:p>
+      <w:pPr>
+        <w:rPr>
+          <w:noProof/>
+        </w:rPr>
+      </w:pPr>
+    </w:p>
+    <w:p>
+      <w:pPr>
+        <w:rPr>
+          <w:noProof/>
+        </w:rPr>
+      </w:pPr>
+      <w:r>
+        <w:rPr>
+          <w:noProof/>
+        </w:rPr>
+        <w:drawing>
+          <wp:inline distT="0" distB="0" distL="0" distR="0" wp14:anchorId="52152A49" wp14:editId="110420BE">
+            <wp:extent cx="3911600" cy="5524500"/>
+            <wp:effectExtent l="0" t="0" r="0" b="0"/>
+            <wp:docPr id="6" name="Image 6"/>
+            <wp:cNvGraphicFramePr>
+              <a:graphicFrameLocks xmlns:a="http://schemas.openxmlformats.org/drawingml/2006/main" noChangeAspect="1"/>
+            </wp:cNvGraphicFramePr>
+            <a:graphic xmlns:a="http://schemas.openxmlformats.org/drawingml/2006/main">
+              <a:graphicData uri="http://schemas.openxmlformats.org/drawingml/2006/picture">
+                <pic:pic xmlns:pic="http://schemas.openxmlformats.org/drawingml/2006/picture">
+                  <pic:nvPicPr>
+                    <pic:cNvPr id="6" name="Image 6"/>
+                    <pic:cNvPicPr/>
+                  </pic:nvPicPr>
                   <pic:blipFill>
-                    <a:blip r:embed="rId4" cstate="print">
+                    <a:blip r:embed="rId6">
                       <a:extLst>
                         <a:ext uri="{28A0092B-C50C-407E-A947-70E740481C1C}">
                           <a14:useLocalDpi xmlns:a14="http://schemas.microsoft.com/office/drawing/2010/main" val="0"/>
@@ -93,7 +394,7 @@
                   <pic:spPr>
                     <a:xfrm>
                       <a:off x="0" y="0"/>
-                      <a:ext cx="5756910" cy="2167255"/>
+                      <a:ext cx="3966672" cy="5602280"/>
                     </a:xfrm>
                     <a:prstGeom prst="rect">
                       <a:avLst/>
@@ -105,59 +406,14 @@
           </wp:inline>
         </w:drawing>
       </w:r>
-    </w:p>
-    <w:p/>
-    <w:p>
-      <w:pPr>
-        <w:rPr>
-          <w:b/>
-          <w:bCs/>
-          <w:i/>
-          <w:iCs/>
-          <w:u w:val="single"/>
-        </w:rPr>
-      </w:pPr>
-      <w:r>
-        <w:rPr>
-          <w:b/>
-          <w:bCs/>
-          <w:i/>
-          <w:iCs/>
-          <w:u w:val="single"/>
-        </w:rPr>
-        <w:t>Comparatif d’erreurs page</w:t>
-      </w:r>
-      <w:r>
-        <w:rPr>
-          <w:b/>
-          <w:bCs/>
-          <w:i/>
-          <w:iCs/>
-          <w:u w:val="single"/>
-        </w:rPr>
-        <w:t xml:space="preserve"> 1</w:t>
-      </w:r>
-      <w:r>
-        <w:rPr>
-          <w:b/>
-          <w:bCs/>
-          <w:i/>
-          <w:iCs/>
-          <w:u w:val="single"/>
-        </w:rPr>
-        <w:t xml:space="preserve"> avant et après correction via Waves :</w:t>
-      </w:r>
-    </w:p>
-    <w:p/>
-    <w:p>
       <w:r>
         <w:rPr>
           <w:noProof/>
         </w:rPr>
         <w:drawing>
-          <wp:inline distT="0" distB="0" distL="0" distR="0" wp14:anchorId="7293BF5F" wp14:editId="29219DD8">
-            <wp:extent cx="5756910" cy="2623185"/>
-            <wp:effectExtent l="0" t="0" r="0" b="5715"/>
+          <wp:inline distT="0" distB="0" distL="0" distR="0" wp14:anchorId="3C3AF9F2" wp14:editId="3D93802C">
+            <wp:extent cx="5790669" cy="5523230"/>
+            <wp:effectExtent l="0" t="0" r="635" b="1270"/>
             <wp:docPr id="2" name="Image 2"/>
             <wp:cNvGraphicFramePr>
               <a:graphicFrameLocks xmlns:a="http://schemas.openxmlformats.org/drawingml/2006/main" noChangeAspect="1"/>
@@ -169,8 +425,65 @@
                     <pic:cNvPr id="2" name="Image 2"/>
                     <pic:cNvPicPr/>
                   </pic:nvPicPr>
+                  <pic:blipFill rotWithShape="1">
+                    <a:blip r:embed="rId7" cstate="print">
+                      <a:extLst>
+                        <a:ext uri="{28A0092B-C50C-407E-A947-70E740481C1C}">
+                          <a14:useLocalDpi xmlns:a14="http://schemas.microsoft.com/office/drawing/2010/main" val="0"/>
+                        </a:ext>
+                      </a:extLst>
+                    </a:blip>
+                    <a:srcRect l="33702" r="18886"/>
+                    <a:stretch/>
+                  </pic:blipFill>
+                  <pic:spPr bwMode="auto">
+                    <a:xfrm>
+                      <a:off x="0" y="0"/>
+                      <a:ext cx="5794261" cy="5526656"/>
+                    </a:xfrm>
+                    <a:prstGeom prst="rect">
+                      <a:avLst/>
+                    </a:prstGeom>
+                    <a:ln>
+                      <a:noFill/>
+                    </a:ln>
+                    <a:extLst>
+                      <a:ext uri="{53640926-AAD7-44D8-BBD7-CCE9431645EC}">
+                        <a14:shadowObscured xmlns:a14="http://schemas.microsoft.com/office/drawing/2010/main"/>
+                      </a:ext>
+                    </a:extLst>
+                  </pic:spPr>
+                </pic:pic>
+              </a:graphicData>
+            </a:graphic>
+          </wp:inline>
+        </w:drawing>
+      </w:r>
+    </w:p>
+    <w:p/>
+    <w:p>
+      <w:r>
+        <w:rPr>
+          <w:noProof/>
+        </w:rPr>
+        <w:lastRenderedPageBreak/>
+        <w:drawing>
+          <wp:inline distT="0" distB="0" distL="0" distR="0">
+            <wp:extent cx="4013200" cy="6527800"/>
+            <wp:effectExtent l="0" t="0" r="0" b="0"/>
+            <wp:docPr id="7" name="Image 7"/>
+            <wp:cNvGraphicFramePr>
+              <a:graphicFrameLocks xmlns:a="http://schemas.openxmlformats.org/drawingml/2006/main" noChangeAspect="1"/>
+            </wp:cNvGraphicFramePr>
+            <a:graphic xmlns:a="http://schemas.openxmlformats.org/drawingml/2006/main">
+              <a:graphicData uri="http://schemas.openxmlformats.org/drawingml/2006/picture">
+                <pic:pic xmlns:pic="http://schemas.openxmlformats.org/drawingml/2006/picture">
+                  <pic:nvPicPr>
+                    <pic:cNvPr id="7" name="Image 7"/>
+                    <pic:cNvPicPr/>
+                  </pic:nvPicPr>
                   <pic:blipFill>
-                    <a:blip r:embed="rId5" cstate="print">
+                    <a:blip r:embed="rId8">
                       <a:extLst>
                         <a:ext uri="{28A0092B-C50C-407E-A947-70E740481C1C}">
                           <a14:useLocalDpi xmlns:a14="http://schemas.microsoft.com/office/drawing/2010/main" val="0"/>
@@ -184,7 +497,7 @@
                   <pic:spPr>
                     <a:xfrm>
                       <a:off x="0" y="0"/>
-                      <a:ext cx="5756910" cy="2623185"/>
+                      <a:ext cx="4013200" cy="6527800"/>
                     </a:xfrm>
                     <a:prstGeom prst="rect">
                       <a:avLst/>
@@ -196,16 +509,13 @@
           </wp:inline>
         </w:drawing>
       </w:r>
-    </w:p>
-    <w:p/>
-    <w:p>
       <w:r>
         <w:rPr>
           <w:noProof/>
         </w:rPr>
         <w:drawing>
           <wp:inline distT="0" distB="0" distL="0" distR="0" wp14:anchorId="6756AAE5" wp14:editId="02E70E61">
-            <wp:extent cx="5756910" cy="2705100"/>
+            <wp:extent cx="5765800" cy="6527800"/>
             <wp:effectExtent l="0" t="0" r="0" b="0"/>
             <wp:docPr id="9" name="Image 9"/>
             <wp:cNvGraphicFramePr>
@@ -218,8 +528,129 @@
                     <pic:cNvPr id="9" name="Image 9"/>
                     <pic:cNvPicPr/>
                   </pic:nvPicPr>
+                  <pic:blipFill rotWithShape="1">
+                    <a:blip r:embed="rId9" cstate="print">
+                      <a:extLst>
+                        <a:ext uri="{28A0092B-C50C-407E-A947-70E740481C1C}">
+                          <a14:useLocalDpi xmlns:a14="http://schemas.microsoft.com/office/drawing/2010/main" val="0"/>
+                        </a:ext>
+                      </a:extLst>
+                    </a:blip>
+                    <a:srcRect l="33816" r="21974"/>
+                    <a:stretch/>
+                  </pic:blipFill>
+                  <pic:spPr bwMode="auto">
+                    <a:xfrm>
+                      <a:off x="0" y="0"/>
+                      <a:ext cx="5765800" cy="6527800"/>
+                    </a:xfrm>
+                    <a:prstGeom prst="rect">
+                      <a:avLst/>
+                    </a:prstGeom>
+                    <a:ln>
+                      <a:noFill/>
+                    </a:ln>
+                    <a:extLst>
+                      <a:ext uri="{53640926-AAD7-44D8-BBD7-CCE9431645EC}">
+                        <a14:shadowObscured xmlns:a14="http://schemas.microsoft.com/office/drawing/2010/main"/>
+                      </a:ext>
+                    </a:extLst>
+                  </pic:spPr>
+                </pic:pic>
+              </a:graphicData>
+            </a:graphic>
+          </wp:inline>
+        </w:drawing>
+      </w:r>
+    </w:p>
+    <w:p/>
+    <w:p/>
+    <w:p>
+      <w:pPr>
+        <w:rPr>
+          <w:b/>
+          <w:bCs/>
+          <w:i/>
+          <w:iCs/>
+          <w:u w:val="single"/>
+        </w:rPr>
+      </w:pPr>
+      <w:r>
+        <w:rPr>
+          <w:b/>
+          <w:bCs/>
+          <w:i/>
+          <w:iCs/>
+          <w:u w:val="single"/>
+        </w:rPr>
+        <w:t>Comparatif d’erreurs page</w:t>
+      </w:r>
+      <w:r>
+        <w:rPr>
+          <w:b/>
+          <w:bCs/>
+          <w:i/>
+          <w:iCs/>
+          <w:u w:val="single"/>
+        </w:rPr>
+        <w:t xml:space="preserve"> </w:t>
+      </w:r>
+      <w:proofErr w:type="gramStart"/>
+      <w:r>
+        <w:rPr>
+          <w:b/>
+          <w:bCs/>
+          <w:i/>
+          <w:iCs/>
+          <w:u w:val="single"/>
+        </w:rPr>
+        <w:t xml:space="preserve">2 </w:t>
+      </w:r>
+      <w:r>
+        <w:rPr>
+          <w:b/>
+          <w:bCs/>
+          <w:i/>
+          <w:iCs/>
+          <w:u w:val="single"/>
+        </w:rPr>
+        <w:t xml:space="preserve"> avant</w:t>
+      </w:r>
+      <w:proofErr w:type="gramEnd"/>
+      <w:r>
+        <w:rPr>
+          <w:b/>
+          <w:bCs/>
+          <w:i/>
+          <w:iCs/>
+          <w:u w:val="single"/>
+        </w:rPr>
+        <w:t xml:space="preserve"> et après correction via Waves :</w:t>
+      </w:r>
+    </w:p>
+    <w:p/>
+    <w:p>
+      <w:r>
+        <w:rPr>
+          <w:noProof/>
+        </w:rPr>
+        <w:drawing>
+          <wp:inline distT="0" distB="0" distL="0" distR="0" wp14:anchorId="0C12DAC6" wp14:editId="4A5F90E1">
+            <wp:extent cx="3276600" cy="5689600"/>
+            <wp:effectExtent l="0" t="0" r="0" b="0"/>
+            <wp:docPr id="8" name="Image 8"/>
+            <wp:cNvGraphicFramePr>
+              <a:graphicFrameLocks xmlns:a="http://schemas.openxmlformats.org/drawingml/2006/main" noChangeAspect="1"/>
+            </wp:cNvGraphicFramePr>
+            <a:graphic xmlns:a="http://schemas.openxmlformats.org/drawingml/2006/main">
+              <a:graphicData uri="http://schemas.openxmlformats.org/drawingml/2006/picture">
+                <pic:pic xmlns:pic="http://schemas.openxmlformats.org/drawingml/2006/picture">
+                  <pic:nvPicPr>
+                    <pic:cNvPr id="8" name="Image 8"/>
+                    <pic:cNvPicPr/>
+                  </pic:nvPicPr>
                   <pic:blipFill>
-                    <a:blip r:embed="rId6" cstate="print">
+                    <a:blip r:embed="rId10">
                       <a:extLst>
                         <a:ext uri="{28A0092B-C50C-407E-A947-70E740481C1C}">
                           <a14:useLocalDpi xmlns:a14="http://schemas.microsoft.com/office/drawing/2010/main" val="0"/>
@@ -233,7 +664,7 @@
                   <pic:spPr>
                     <a:xfrm>
                       <a:off x="0" y="0"/>
-                      <a:ext cx="5756910" cy="2705100"/>
+                      <a:ext cx="3276600" cy="5689600"/>
                     </a:xfrm>
                     <a:prstGeom prst="rect">
                       <a:avLst/>
@@ -245,82 +676,14 @@
           </wp:inline>
         </w:drawing>
       </w:r>
-    </w:p>
-    <w:p/>
-    <w:p/>
-    <w:p>
-      <w:pPr>
-        <w:rPr>
-          <w:b/>
-          <w:bCs/>
-          <w:i/>
-          <w:iCs/>
-          <w:u w:val="single"/>
-        </w:rPr>
-      </w:pPr>
-      <w:r>
-        <w:rPr>
-          <w:b/>
-          <w:bCs/>
-          <w:i/>
-          <w:iCs/>
-          <w:u w:val="single"/>
-        </w:rPr>
-        <w:t>Comparatif d’erreurs page</w:t>
-      </w:r>
-      <w:r>
-        <w:rPr>
-          <w:b/>
-          <w:bCs/>
-          <w:i/>
-          <w:iCs/>
-          <w:u w:val="single"/>
-        </w:rPr>
-        <w:t xml:space="preserve"> </w:t>
-      </w:r>
-      <w:proofErr w:type="gramStart"/>
-      <w:r>
-        <w:rPr>
-          <w:b/>
-          <w:bCs/>
-          <w:i/>
-          <w:iCs/>
-          <w:u w:val="single"/>
-        </w:rPr>
-        <w:t xml:space="preserve">2 </w:t>
-      </w:r>
-      <w:r>
-        <w:rPr>
-          <w:b/>
-          <w:bCs/>
-          <w:i/>
-          <w:iCs/>
-          <w:u w:val="single"/>
-        </w:rPr>
-        <w:t xml:space="preserve"> avant</w:t>
-      </w:r>
-      <w:proofErr w:type="gramEnd"/>
-      <w:r>
-        <w:rPr>
-          <w:b/>
-          <w:bCs/>
-          <w:i/>
-          <w:iCs/>
-          <w:u w:val="single"/>
-        </w:rPr>
-        <w:t xml:space="preserve"> et après correction via Waves :</w:t>
-      </w:r>
-    </w:p>
-    <w:p/>
-    <w:p>
       <w:r>
         <w:rPr>
           <w:noProof/>
         </w:rPr>
         <w:drawing>
-          <wp:inline distT="0" distB="0" distL="0" distR="0">
-            <wp:extent cx="5756910" cy="3148965"/>
-            <wp:effectExtent l="0" t="0" r="0" b="635"/>
+          <wp:inline distT="0" distB="0" distL="0" distR="0" wp14:anchorId="7EA2DAD6" wp14:editId="48B22DB1">
+            <wp:extent cx="6413500" cy="5664200"/>
+            <wp:effectExtent l="0" t="0" r="0" b="0"/>
             <wp:docPr id="4" name="Image 4"/>
             <wp:cNvGraphicFramePr>
               <a:graphicFrameLocks xmlns:a="http://schemas.openxmlformats.org/drawingml/2006/main" noChangeAspect="1"/>
@@ -332,8 +695,65 @@
                     <pic:cNvPr id="4" name="Image 4"/>
                     <pic:cNvPicPr/>
                   </pic:nvPicPr>
+                  <pic:blipFill rotWithShape="1">
+                    <a:blip r:embed="rId11" cstate="print">
+                      <a:extLst>
+                        <a:ext uri="{28A0092B-C50C-407E-A947-70E740481C1C}">
+                          <a14:useLocalDpi xmlns:a14="http://schemas.microsoft.com/office/drawing/2010/main" val="0"/>
+                        </a:ext>
+                      </a:extLst>
+                    </a:blip>
+                    <a:srcRect l="14968" t="9944" r="47782" b="-203"/>
+                    <a:stretch/>
+                  </pic:blipFill>
+                  <pic:spPr bwMode="auto">
+                    <a:xfrm>
+                      <a:off x="0" y="0"/>
+                      <a:ext cx="6413500" cy="5664200"/>
+                    </a:xfrm>
+                    <a:prstGeom prst="rect">
+                      <a:avLst/>
+                    </a:prstGeom>
+                    <a:ln>
+                      <a:noFill/>
+                    </a:ln>
+                    <a:extLst>
+                      <a:ext uri="{53640926-AAD7-44D8-BBD7-CCE9431645EC}">
+                        <a14:shadowObscured xmlns:a14="http://schemas.microsoft.com/office/drawing/2010/main"/>
+                      </a:ext>
+                    </a:extLst>
+                  </pic:spPr>
+                </pic:pic>
+              </a:graphicData>
+            </a:graphic>
+          </wp:inline>
+        </w:drawing>
+      </w:r>
+    </w:p>
+    <w:p/>
+    <w:p>
+      <w:r>
+        <w:rPr>
+          <w:noProof/>
+        </w:rPr>
+        <w:lastRenderedPageBreak/>
+        <w:drawing>
+          <wp:inline distT="0" distB="0" distL="0" distR="0">
+            <wp:extent cx="3200400" cy="6261100"/>
+            <wp:effectExtent l="0" t="0" r="0" b="0"/>
+            <wp:docPr id="11" name="Image 11"/>
+            <wp:cNvGraphicFramePr>
+              <a:graphicFrameLocks xmlns:a="http://schemas.openxmlformats.org/drawingml/2006/main" noChangeAspect="1"/>
+            </wp:cNvGraphicFramePr>
+            <a:graphic xmlns:a="http://schemas.openxmlformats.org/drawingml/2006/main">
+              <a:graphicData uri="http://schemas.openxmlformats.org/drawingml/2006/picture">
+                <pic:pic xmlns:pic="http://schemas.openxmlformats.org/drawingml/2006/picture">
+                  <pic:nvPicPr>
+                    <pic:cNvPr id="11" name="Image 11"/>
+                    <pic:cNvPicPr/>
+                  </pic:nvPicPr>
                   <pic:blipFill>
-                    <a:blip r:embed="rId7" cstate="print">
+                    <a:blip r:embed="rId12">
                       <a:extLst>
                         <a:ext uri="{28A0092B-C50C-407E-A947-70E740481C1C}">
                           <a14:useLocalDpi xmlns:a14="http://schemas.microsoft.com/office/drawing/2010/main" val="0"/>
@@ -347,7 +767,7 @@
                   <pic:spPr>
                     <a:xfrm>
                       <a:off x="0" y="0"/>
-                      <a:ext cx="5756910" cy="3148965"/>
+                      <a:ext cx="3200400" cy="6261100"/>
                     </a:xfrm>
                     <a:prstGeom prst="rect">
                       <a:avLst/>
@@ -359,18 +779,15 @@
           </wp:inline>
         </w:drawing>
       </w:r>
-    </w:p>
-    <w:p/>
-    <w:p>
       <w:r>
         <w:rPr>
           <w:noProof/>
         </w:rPr>
         <w:drawing>
           <wp:inline distT="0" distB="0" distL="0" distR="0">
-            <wp:extent cx="5756910" cy="2902585"/>
-            <wp:effectExtent l="0" t="0" r="0" b="5715"/>
-            <wp:docPr id="5" name="Image 5"/>
+            <wp:extent cx="6464300" cy="6264275"/>
+            <wp:effectExtent l="0" t="0" r="0" b="0"/>
+            <wp:docPr id="10" name="Image 10"/>
             <wp:cNvGraphicFramePr>
               <a:graphicFrameLocks xmlns:a="http://schemas.openxmlformats.org/drawingml/2006/main" noChangeAspect="1"/>
             </wp:cNvGraphicFramePr>
@@ -378,29 +795,36 @@
               <a:graphicData uri="http://schemas.openxmlformats.org/drawingml/2006/picture">
                 <pic:pic xmlns:pic="http://schemas.openxmlformats.org/drawingml/2006/picture">
                   <pic:nvPicPr>
-                    <pic:cNvPr id="5" name="Image 5"/>
+                    <pic:cNvPr id="10" name="Image 10"/>
                     <pic:cNvPicPr/>
                   </pic:nvPicPr>
-                  <pic:blipFill>
-                    <a:blip r:embed="rId8" cstate="print">
+                  <pic:blipFill rotWithShape="1">
+                    <a:blip r:embed="rId13">
                       <a:extLst>
                         <a:ext uri="{28A0092B-C50C-407E-A947-70E740481C1C}">
                           <a14:useLocalDpi xmlns:a14="http://schemas.microsoft.com/office/drawing/2010/main" val="0"/>
                         </a:ext>
                       </a:extLst>
                     </a:blip>
-                    <a:stretch>
-                      <a:fillRect/>
-                    </a:stretch>
+                    <a:srcRect l="33507" r="24675"/>
+                    <a:stretch/>
                   </pic:blipFill>
-                  <pic:spPr>
+                  <pic:spPr bwMode="auto">
                     <a:xfrm>
                       <a:off x="0" y="0"/>
-                      <a:ext cx="5756910" cy="2902585"/>
+                      <a:ext cx="6464300" cy="6264275"/>
                     </a:xfrm>
                     <a:prstGeom prst="rect">
                       <a:avLst/>
                     </a:prstGeom>
+                    <a:ln>
+                      <a:noFill/>
+                    </a:ln>
+                    <a:extLst>
+                      <a:ext uri="{53640926-AAD7-44D8-BBD7-CCE9431645EC}">
+                        <a14:shadowObscured xmlns:a14="http://schemas.microsoft.com/office/drawing/2010/main"/>
+                      </a:ext>
+                    </a:extLst>
                   </pic:spPr>
                 </pic:pic>
               </a:graphicData>
@@ -410,8 +834,8 @@
       </w:r>
     </w:p>
     <w:sectPr>
-      <w:pgSz w:w="11900" w:h="16840"/>
-      <w:pgMar w:top="1417" w:right="1417" w:bottom="1417" w:left="1417" w:header="708" w:footer="708" w:gutter="0"/>
+      <w:pgSz w:w="16840" w:h="11900" w:orient="landscape"/>
+      <w:pgMar w:top="720" w:right="720" w:bottom="720" w:left="720" w:header="709" w:footer="709" w:gutter="0"/>
       <w:cols w:space="708"/>
       <w:docGrid w:linePitch="360"/>
     </w:sectPr>

</xml_diff>